<commit_message>
Added a table in the this document for employee to be added in
</commit_message>
<xml_diff>
--- a/RapidSoft_Emp_List.docx
+++ b/RapidSoft_Emp_List.docx
@@ -27,24 +27,753 @@
           <w:sz w:val="32"/>
           <w:szCs w:val="32"/>
         </w:rPr>
-        <w:t xml:space="preserve"> Java Devel</w:t>
+        <w:t xml:space="preserve"> Java Development Company</w:t>
       </w:r>
-      <w:r>
+    </w:p>
+    <w:tbl>
+      <w:tblPr>
+        <w:tblStyle w:val="TableGrid"/>
+        <w:tblW w:w="9756" w:type="dxa"/>
+        <w:tblLook w:val="04A0" w:firstRow="1" w:lastRow="0" w:firstColumn="1" w:lastColumn="0" w:noHBand="0" w:noVBand="1"/>
+      </w:tblPr>
+      <w:tblGrid>
+        <w:gridCol w:w="1549"/>
+        <w:gridCol w:w="1594"/>
+        <w:gridCol w:w="1594"/>
+        <w:gridCol w:w="1594"/>
+        <w:gridCol w:w="1829"/>
+        <w:gridCol w:w="1596"/>
+      </w:tblGrid>
+      <w:tr>
+        <w:trPr>
+          <w:trHeight w:val="858"/>
+        </w:trPr>
+        <w:tc>
+          <w:tcPr>
+            <w:tcW w:w="1549" w:type="dxa"/>
+          </w:tcPr>
+          <w:p>
+            <w:pPr>
+              <w:rPr>
+                <w:rFonts w:ascii="Courier New" w:hAnsi="Courier New" w:cs="Courier New"/>
+                <w:sz w:val="32"/>
+                <w:szCs w:val="32"/>
+              </w:rPr>
+            </w:pPr>
+            <w:r>
+              <w:rPr>
+                <w:rFonts w:ascii="Courier New" w:hAnsi="Courier New" w:cs="Courier New"/>
+                <w:sz w:val="32"/>
+                <w:szCs w:val="32"/>
+              </w:rPr>
+              <w:t>No</w:t>
+            </w:r>
+          </w:p>
+        </w:tc>
+        <w:tc>
+          <w:tcPr>
+            <w:tcW w:w="1594" w:type="dxa"/>
+          </w:tcPr>
+          <w:p>
+            <w:pPr>
+              <w:rPr>
+                <w:rFonts w:ascii="Courier New" w:hAnsi="Courier New" w:cs="Courier New"/>
+                <w:sz w:val="32"/>
+                <w:szCs w:val="32"/>
+              </w:rPr>
+            </w:pPr>
+            <w:r>
+              <w:rPr>
+                <w:rFonts w:ascii="Courier New" w:hAnsi="Courier New" w:cs="Courier New"/>
+                <w:sz w:val="32"/>
+                <w:szCs w:val="32"/>
+              </w:rPr>
+              <w:t>FName</w:t>
+            </w:r>
+          </w:p>
+        </w:tc>
+        <w:tc>
+          <w:tcPr>
+            <w:tcW w:w="1594" w:type="dxa"/>
+          </w:tcPr>
+          <w:p>
+            <w:pPr>
+              <w:rPr>
+                <w:rFonts w:ascii="Courier New" w:hAnsi="Courier New" w:cs="Courier New"/>
+                <w:sz w:val="32"/>
+                <w:szCs w:val="32"/>
+              </w:rPr>
+            </w:pPr>
+            <w:proofErr w:type="spellStart"/>
+            <w:r>
+              <w:rPr>
+                <w:rFonts w:ascii="Courier New" w:hAnsi="Courier New" w:cs="Courier New"/>
+                <w:sz w:val="32"/>
+                <w:szCs w:val="32"/>
+              </w:rPr>
+              <w:t>LName</w:t>
+            </w:r>
+            <w:proofErr w:type="spellEnd"/>
+          </w:p>
+        </w:tc>
+        <w:tc>
+          <w:tcPr>
+            <w:tcW w:w="1594" w:type="dxa"/>
+          </w:tcPr>
+          <w:p>
+            <w:pPr>
+              <w:rPr>
+                <w:rFonts w:ascii="Courier New" w:hAnsi="Courier New" w:cs="Courier New"/>
+                <w:sz w:val="32"/>
+                <w:szCs w:val="32"/>
+              </w:rPr>
+            </w:pPr>
+            <w:r>
+              <w:rPr>
+                <w:rFonts w:ascii="Courier New" w:hAnsi="Courier New" w:cs="Courier New"/>
+                <w:sz w:val="32"/>
+                <w:szCs w:val="32"/>
+              </w:rPr>
+              <w:t>Job Title</w:t>
+            </w:r>
+          </w:p>
+        </w:tc>
+        <w:tc>
+          <w:tcPr>
+            <w:tcW w:w="1829" w:type="dxa"/>
+          </w:tcPr>
+          <w:p>
+            <w:pPr>
+              <w:rPr>
+                <w:rFonts w:ascii="Courier New" w:hAnsi="Courier New" w:cs="Courier New"/>
+                <w:sz w:val="32"/>
+                <w:szCs w:val="32"/>
+              </w:rPr>
+            </w:pPr>
+            <w:r>
+              <w:rPr>
+                <w:rFonts w:ascii="Courier New" w:hAnsi="Courier New" w:cs="Courier New"/>
+                <w:sz w:val="32"/>
+                <w:szCs w:val="32"/>
+              </w:rPr>
+              <w:t>Location</w:t>
+            </w:r>
+          </w:p>
+        </w:tc>
+        <w:tc>
+          <w:tcPr>
+            <w:tcW w:w="1596" w:type="dxa"/>
+          </w:tcPr>
+          <w:p>
+            <w:pPr>
+              <w:rPr>
+                <w:rFonts w:ascii="Courier New" w:hAnsi="Courier New" w:cs="Courier New"/>
+                <w:sz w:val="32"/>
+                <w:szCs w:val="32"/>
+              </w:rPr>
+            </w:pPr>
+            <w:r>
+              <w:rPr>
+                <w:rFonts w:ascii="Courier New" w:hAnsi="Courier New" w:cs="Courier New"/>
+                <w:sz w:val="32"/>
+                <w:szCs w:val="32"/>
+              </w:rPr>
+              <w:t>Phone</w:t>
+            </w:r>
+          </w:p>
+        </w:tc>
+      </w:tr>
+      <w:tr>
+        <w:trPr>
+          <w:trHeight w:val="858"/>
+        </w:trPr>
+        <w:tc>
+          <w:tcPr>
+            <w:tcW w:w="1549" w:type="dxa"/>
+          </w:tcPr>
+          <w:p>
+            <w:pPr>
+              <w:rPr>
+                <w:rFonts w:ascii="Courier New" w:hAnsi="Courier New" w:cs="Courier New"/>
+                <w:sz w:val="32"/>
+                <w:szCs w:val="32"/>
+              </w:rPr>
+            </w:pPr>
+            <w:r>
+              <w:rPr>
+                <w:rFonts w:ascii="Courier New" w:hAnsi="Courier New" w:cs="Courier New"/>
+                <w:sz w:val="32"/>
+                <w:szCs w:val="32"/>
+              </w:rPr>
+              <w:t>1</w:t>
+            </w:r>
+          </w:p>
+        </w:tc>
+        <w:tc>
+          <w:tcPr>
+            <w:tcW w:w="1594" w:type="dxa"/>
+          </w:tcPr>
+          <w:p>
+            <w:pPr>
+              <w:rPr>
+                <w:rFonts w:ascii="Courier New" w:hAnsi="Courier New" w:cs="Courier New"/>
+                <w:sz w:val="32"/>
+                <w:szCs w:val="32"/>
+              </w:rPr>
+            </w:pPr>
+          </w:p>
+        </w:tc>
+        <w:tc>
+          <w:tcPr>
+            <w:tcW w:w="1594" w:type="dxa"/>
+          </w:tcPr>
+          <w:p>
+            <w:pPr>
+              <w:rPr>
+                <w:rFonts w:ascii="Courier New" w:hAnsi="Courier New" w:cs="Courier New"/>
+                <w:sz w:val="32"/>
+                <w:szCs w:val="32"/>
+              </w:rPr>
+            </w:pPr>
+          </w:p>
+        </w:tc>
+        <w:tc>
+          <w:tcPr>
+            <w:tcW w:w="1594" w:type="dxa"/>
+          </w:tcPr>
+          <w:p>
+            <w:pPr>
+              <w:rPr>
+                <w:rFonts w:ascii="Courier New" w:hAnsi="Courier New" w:cs="Courier New"/>
+                <w:sz w:val="32"/>
+                <w:szCs w:val="32"/>
+              </w:rPr>
+            </w:pPr>
+          </w:p>
+        </w:tc>
+        <w:tc>
+          <w:tcPr>
+            <w:tcW w:w="1829" w:type="dxa"/>
+          </w:tcPr>
+          <w:p>
+            <w:pPr>
+              <w:rPr>
+                <w:rFonts w:ascii="Courier New" w:hAnsi="Courier New" w:cs="Courier New"/>
+                <w:sz w:val="32"/>
+                <w:szCs w:val="32"/>
+              </w:rPr>
+            </w:pPr>
+          </w:p>
+        </w:tc>
+        <w:tc>
+          <w:tcPr>
+            <w:tcW w:w="1596" w:type="dxa"/>
+          </w:tcPr>
+          <w:p>
+            <w:pPr>
+              <w:rPr>
+                <w:rFonts w:ascii="Courier New" w:hAnsi="Courier New" w:cs="Courier New"/>
+                <w:sz w:val="32"/>
+                <w:szCs w:val="32"/>
+              </w:rPr>
+            </w:pPr>
+          </w:p>
+        </w:tc>
+      </w:tr>
+      <w:tr>
+        <w:trPr>
+          <w:trHeight w:val="858"/>
+        </w:trPr>
+        <w:tc>
+          <w:tcPr>
+            <w:tcW w:w="1549" w:type="dxa"/>
+          </w:tcPr>
+          <w:p>
+            <w:pPr>
+              <w:rPr>
+                <w:rFonts w:ascii="Courier New" w:hAnsi="Courier New" w:cs="Courier New"/>
+                <w:sz w:val="32"/>
+                <w:szCs w:val="32"/>
+              </w:rPr>
+            </w:pPr>
+            <w:r>
+              <w:rPr>
+                <w:rFonts w:ascii="Courier New" w:hAnsi="Courier New" w:cs="Courier New"/>
+                <w:sz w:val="32"/>
+                <w:szCs w:val="32"/>
+              </w:rPr>
+              <w:t>2</w:t>
+            </w:r>
+          </w:p>
+        </w:tc>
+        <w:tc>
+          <w:tcPr>
+            <w:tcW w:w="1594" w:type="dxa"/>
+          </w:tcPr>
+          <w:p>
+            <w:pPr>
+              <w:rPr>
+                <w:rFonts w:ascii="Courier New" w:hAnsi="Courier New" w:cs="Courier New"/>
+                <w:sz w:val="32"/>
+                <w:szCs w:val="32"/>
+              </w:rPr>
+            </w:pPr>
+          </w:p>
+        </w:tc>
+        <w:tc>
+          <w:tcPr>
+            <w:tcW w:w="1594" w:type="dxa"/>
+          </w:tcPr>
+          <w:p>
+            <w:pPr>
+              <w:rPr>
+                <w:rFonts w:ascii="Courier New" w:hAnsi="Courier New" w:cs="Courier New"/>
+                <w:sz w:val="32"/>
+                <w:szCs w:val="32"/>
+              </w:rPr>
+            </w:pPr>
+          </w:p>
+        </w:tc>
+        <w:tc>
+          <w:tcPr>
+            <w:tcW w:w="1594" w:type="dxa"/>
+          </w:tcPr>
+          <w:p>
+            <w:pPr>
+              <w:rPr>
+                <w:rFonts w:ascii="Courier New" w:hAnsi="Courier New" w:cs="Courier New"/>
+                <w:sz w:val="32"/>
+                <w:szCs w:val="32"/>
+              </w:rPr>
+            </w:pPr>
+          </w:p>
+        </w:tc>
+        <w:tc>
+          <w:tcPr>
+            <w:tcW w:w="1829" w:type="dxa"/>
+          </w:tcPr>
+          <w:p>
+            <w:pPr>
+              <w:rPr>
+                <w:rFonts w:ascii="Courier New" w:hAnsi="Courier New" w:cs="Courier New"/>
+                <w:sz w:val="32"/>
+                <w:szCs w:val="32"/>
+              </w:rPr>
+            </w:pPr>
+          </w:p>
+        </w:tc>
+        <w:tc>
+          <w:tcPr>
+            <w:tcW w:w="1596" w:type="dxa"/>
+          </w:tcPr>
+          <w:p>
+            <w:pPr>
+              <w:rPr>
+                <w:rFonts w:ascii="Courier New" w:hAnsi="Courier New" w:cs="Courier New"/>
+                <w:sz w:val="32"/>
+                <w:szCs w:val="32"/>
+              </w:rPr>
+            </w:pPr>
+          </w:p>
+        </w:tc>
+      </w:tr>
+      <w:tr>
+        <w:trPr>
+          <w:trHeight w:val="858"/>
+        </w:trPr>
+        <w:tc>
+          <w:tcPr>
+            <w:tcW w:w="1549" w:type="dxa"/>
+          </w:tcPr>
+          <w:p>
+            <w:pPr>
+              <w:rPr>
+                <w:rFonts w:ascii="Courier New" w:hAnsi="Courier New" w:cs="Courier New"/>
+                <w:sz w:val="32"/>
+                <w:szCs w:val="32"/>
+              </w:rPr>
+            </w:pPr>
+            <w:r>
+              <w:rPr>
+                <w:rFonts w:ascii="Courier New" w:hAnsi="Courier New" w:cs="Courier New"/>
+                <w:sz w:val="32"/>
+                <w:szCs w:val="32"/>
+              </w:rPr>
+              <w:t>3</w:t>
+            </w:r>
+          </w:p>
+        </w:tc>
+        <w:tc>
+          <w:tcPr>
+            <w:tcW w:w="1594" w:type="dxa"/>
+          </w:tcPr>
+          <w:p>
+            <w:pPr>
+              <w:rPr>
+                <w:rFonts w:ascii="Courier New" w:hAnsi="Courier New" w:cs="Courier New"/>
+                <w:sz w:val="32"/>
+                <w:szCs w:val="32"/>
+              </w:rPr>
+            </w:pPr>
+          </w:p>
+        </w:tc>
+        <w:tc>
+          <w:tcPr>
+            <w:tcW w:w="1594" w:type="dxa"/>
+          </w:tcPr>
+          <w:p>
+            <w:pPr>
+              <w:rPr>
+                <w:rFonts w:ascii="Courier New" w:hAnsi="Courier New" w:cs="Courier New"/>
+                <w:sz w:val="32"/>
+                <w:szCs w:val="32"/>
+              </w:rPr>
+            </w:pPr>
+          </w:p>
+        </w:tc>
+        <w:tc>
+          <w:tcPr>
+            <w:tcW w:w="1594" w:type="dxa"/>
+          </w:tcPr>
+          <w:p>
+            <w:pPr>
+              <w:rPr>
+                <w:rFonts w:ascii="Courier New" w:hAnsi="Courier New" w:cs="Courier New"/>
+                <w:sz w:val="32"/>
+                <w:szCs w:val="32"/>
+              </w:rPr>
+            </w:pPr>
+          </w:p>
+        </w:tc>
+        <w:tc>
+          <w:tcPr>
+            <w:tcW w:w="1829" w:type="dxa"/>
+          </w:tcPr>
+          <w:p>
+            <w:pPr>
+              <w:rPr>
+                <w:rFonts w:ascii="Courier New" w:hAnsi="Courier New" w:cs="Courier New"/>
+                <w:sz w:val="32"/>
+                <w:szCs w:val="32"/>
+              </w:rPr>
+            </w:pPr>
+          </w:p>
+        </w:tc>
+        <w:tc>
+          <w:tcPr>
+            <w:tcW w:w="1596" w:type="dxa"/>
+          </w:tcPr>
+          <w:p>
+            <w:pPr>
+              <w:rPr>
+                <w:rFonts w:ascii="Courier New" w:hAnsi="Courier New" w:cs="Courier New"/>
+                <w:sz w:val="32"/>
+                <w:szCs w:val="32"/>
+              </w:rPr>
+            </w:pPr>
+          </w:p>
+        </w:tc>
+      </w:tr>
+      <w:tr>
+        <w:trPr>
+          <w:trHeight w:val="858"/>
+        </w:trPr>
+        <w:tc>
+          <w:tcPr>
+            <w:tcW w:w="1549" w:type="dxa"/>
+          </w:tcPr>
+          <w:p>
+            <w:pPr>
+              <w:rPr>
+                <w:rFonts w:ascii="Courier New" w:hAnsi="Courier New" w:cs="Courier New"/>
+                <w:sz w:val="32"/>
+                <w:szCs w:val="32"/>
+              </w:rPr>
+            </w:pPr>
+            <w:r>
+              <w:rPr>
+                <w:rFonts w:ascii="Courier New" w:hAnsi="Courier New" w:cs="Courier New"/>
+                <w:sz w:val="32"/>
+                <w:szCs w:val="32"/>
+              </w:rPr>
+              <w:t>4</w:t>
+            </w:r>
+          </w:p>
+        </w:tc>
+        <w:tc>
+          <w:tcPr>
+            <w:tcW w:w="1594" w:type="dxa"/>
+          </w:tcPr>
+          <w:p>
+            <w:pPr>
+              <w:rPr>
+                <w:rFonts w:ascii="Courier New" w:hAnsi="Courier New" w:cs="Courier New"/>
+                <w:sz w:val="32"/>
+                <w:szCs w:val="32"/>
+              </w:rPr>
+            </w:pPr>
+          </w:p>
+        </w:tc>
+        <w:tc>
+          <w:tcPr>
+            <w:tcW w:w="1594" w:type="dxa"/>
+          </w:tcPr>
+          <w:p>
+            <w:pPr>
+              <w:rPr>
+                <w:rFonts w:ascii="Courier New" w:hAnsi="Courier New" w:cs="Courier New"/>
+                <w:sz w:val="32"/>
+                <w:szCs w:val="32"/>
+              </w:rPr>
+            </w:pPr>
+          </w:p>
+        </w:tc>
+        <w:tc>
+          <w:tcPr>
+            <w:tcW w:w="1594" w:type="dxa"/>
+          </w:tcPr>
+          <w:p>
+            <w:pPr>
+              <w:rPr>
+                <w:rFonts w:ascii="Courier New" w:hAnsi="Courier New" w:cs="Courier New"/>
+                <w:sz w:val="32"/>
+                <w:szCs w:val="32"/>
+              </w:rPr>
+            </w:pPr>
+          </w:p>
+        </w:tc>
+        <w:tc>
+          <w:tcPr>
+            <w:tcW w:w="1829" w:type="dxa"/>
+          </w:tcPr>
+          <w:p>
+            <w:pPr>
+              <w:rPr>
+                <w:rFonts w:ascii="Courier New" w:hAnsi="Courier New" w:cs="Courier New"/>
+                <w:sz w:val="32"/>
+                <w:szCs w:val="32"/>
+              </w:rPr>
+            </w:pPr>
+          </w:p>
+        </w:tc>
+        <w:tc>
+          <w:tcPr>
+            <w:tcW w:w="1596" w:type="dxa"/>
+          </w:tcPr>
+          <w:p>
+            <w:pPr>
+              <w:rPr>
+                <w:rFonts w:ascii="Courier New" w:hAnsi="Courier New" w:cs="Courier New"/>
+                <w:sz w:val="32"/>
+                <w:szCs w:val="32"/>
+              </w:rPr>
+            </w:pPr>
+          </w:p>
+        </w:tc>
+      </w:tr>
+      <w:tr>
+        <w:trPr>
+          <w:trHeight w:val="858"/>
+        </w:trPr>
+        <w:tc>
+          <w:tcPr>
+            <w:tcW w:w="1549" w:type="dxa"/>
+          </w:tcPr>
+          <w:p>
+            <w:pPr>
+              <w:rPr>
+                <w:rFonts w:ascii="Courier New" w:hAnsi="Courier New" w:cs="Courier New"/>
+                <w:sz w:val="32"/>
+                <w:szCs w:val="32"/>
+              </w:rPr>
+            </w:pPr>
+            <w:r>
+              <w:rPr>
+                <w:rFonts w:ascii="Courier New" w:hAnsi="Courier New" w:cs="Courier New"/>
+                <w:sz w:val="32"/>
+                <w:szCs w:val="32"/>
+              </w:rPr>
+              <w:t>5</w:t>
+            </w:r>
+          </w:p>
+        </w:tc>
+        <w:tc>
+          <w:tcPr>
+            <w:tcW w:w="1594" w:type="dxa"/>
+          </w:tcPr>
+          <w:p>
+            <w:pPr>
+              <w:rPr>
+                <w:rFonts w:ascii="Courier New" w:hAnsi="Courier New" w:cs="Courier New"/>
+                <w:sz w:val="32"/>
+                <w:szCs w:val="32"/>
+              </w:rPr>
+            </w:pPr>
+          </w:p>
+        </w:tc>
+        <w:tc>
+          <w:tcPr>
+            <w:tcW w:w="1594" w:type="dxa"/>
+          </w:tcPr>
+          <w:p>
+            <w:pPr>
+              <w:rPr>
+                <w:rFonts w:ascii="Courier New" w:hAnsi="Courier New" w:cs="Courier New"/>
+                <w:sz w:val="32"/>
+                <w:szCs w:val="32"/>
+              </w:rPr>
+            </w:pPr>
+          </w:p>
+        </w:tc>
+        <w:tc>
+          <w:tcPr>
+            <w:tcW w:w="1594" w:type="dxa"/>
+          </w:tcPr>
+          <w:p>
+            <w:pPr>
+              <w:rPr>
+                <w:rFonts w:ascii="Courier New" w:hAnsi="Courier New" w:cs="Courier New"/>
+                <w:sz w:val="32"/>
+                <w:szCs w:val="32"/>
+              </w:rPr>
+            </w:pPr>
+          </w:p>
+        </w:tc>
+        <w:tc>
+          <w:tcPr>
+            <w:tcW w:w="1829" w:type="dxa"/>
+          </w:tcPr>
+          <w:p>
+            <w:pPr>
+              <w:rPr>
+                <w:rFonts w:ascii="Courier New" w:hAnsi="Courier New" w:cs="Courier New"/>
+                <w:sz w:val="32"/>
+                <w:szCs w:val="32"/>
+              </w:rPr>
+            </w:pPr>
+          </w:p>
+        </w:tc>
+        <w:tc>
+          <w:tcPr>
+            <w:tcW w:w="1596" w:type="dxa"/>
+          </w:tcPr>
+          <w:p>
+            <w:pPr>
+              <w:rPr>
+                <w:rFonts w:ascii="Courier New" w:hAnsi="Courier New" w:cs="Courier New"/>
+                <w:sz w:val="32"/>
+                <w:szCs w:val="32"/>
+              </w:rPr>
+            </w:pPr>
+          </w:p>
+        </w:tc>
+      </w:tr>
+      <w:tr>
+        <w:trPr>
+          <w:trHeight w:val="858"/>
+        </w:trPr>
+        <w:tc>
+          <w:tcPr>
+            <w:tcW w:w="1549" w:type="dxa"/>
+          </w:tcPr>
+          <w:p>
+            <w:pPr>
+              <w:rPr>
+                <w:rFonts w:ascii="Courier New" w:hAnsi="Courier New" w:cs="Courier New"/>
+                <w:sz w:val="32"/>
+                <w:szCs w:val="32"/>
+              </w:rPr>
+            </w:pPr>
+            <w:r>
+              <w:rPr>
+                <w:rFonts w:ascii="Courier New" w:hAnsi="Courier New" w:cs="Courier New"/>
+                <w:sz w:val="32"/>
+                <w:szCs w:val="32"/>
+              </w:rPr>
+              <w:t>6</w:t>
+            </w:r>
+          </w:p>
+        </w:tc>
+        <w:tc>
+          <w:tcPr>
+            <w:tcW w:w="1594" w:type="dxa"/>
+          </w:tcPr>
+          <w:p>
+            <w:pPr>
+              <w:rPr>
+                <w:rFonts w:ascii="Courier New" w:hAnsi="Courier New" w:cs="Courier New"/>
+                <w:sz w:val="32"/>
+                <w:szCs w:val="32"/>
+              </w:rPr>
+            </w:pPr>
+          </w:p>
+        </w:tc>
+        <w:tc>
+          <w:tcPr>
+            <w:tcW w:w="1594" w:type="dxa"/>
+          </w:tcPr>
+          <w:p>
+            <w:pPr>
+              <w:rPr>
+                <w:rFonts w:ascii="Courier New" w:hAnsi="Courier New" w:cs="Courier New"/>
+                <w:sz w:val="32"/>
+                <w:szCs w:val="32"/>
+              </w:rPr>
+            </w:pPr>
+          </w:p>
+        </w:tc>
+        <w:tc>
+          <w:tcPr>
+            <w:tcW w:w="1594" w:type="dxa"/>
+          </w:tcPr>
+          <w:p>
+            <w:pPr>
+              <w:rPr>
+                <w:rFonts w:ascii="Courier New" w:hAnsi="Courier New" w:cs="Courier New"/>
+                <w:sz w:val="32"/>
+                <w:szCs w:val="32"/>
+              </w:rPr>
+            </w:pPr>
+          </w:p>
+        </w:tc>
+        <w:tc>
+          <w:tcPr>
+            <w:tcW w:w="1829" w:type="dxa"/>
+          </w:tcPr>
+          <w:p>
+            <w:pPr>
+              <w:rPr>
+                <w:rFonts w:ascii="Courier New" w:hAnsi="Courier New" w:cs="Courier New"/>
+                <w:sz w:val="32"/>
+                <w:szCs w:val="32"/>
+              </w:rPr>
+            </w:pPr>
+          </w:p>
+        </w:tc>
+        <w:tc>
+          <w:tcPr>
+            <w:tcW w:w="1596" w:type="dxa"/>
+          </w:tcPr>
+          <w:p>
+            <w:pPr>
+              <w:rPr>
+                <w:rFonts w:ascii="Courier New" w:hAnsi="Courier New" w:cs="Courier New"/>
+                <w:sz w:val="32"/>
+                <w:szCs w:val="32"/>
+              </w:rPr>
+            </w:pPr>
+          </w:p>
+        </w:tc>
+      </w:tr>
+    </w:tbl>
+    <w:p>
+      <w:pPr>
         <w:rPr>
           <w:rFonts w:ascii="Courier New" w:hAnsi="Courier New" w:cs="Courier New"/>
           <w:sz w:val="32"/>
           <w:szCs w:val="32"/>
         </w:rPr>
-        <w:t>o</w:t>
-      </w:r>
-      <w:r>
-        <w:rPr>
-          <w:rFonts w:ascii="Courier New" w:hAnsi="Courier New" w:cs="Courier New"/>
-          <w:sz w:val="32"/>
-          <w:szCs w:val="32"/>
-        </w:rPr>
-        <w:t>pment Company</w:t>
-      </w:r>
+      </w:pPr>
     </w:p>
     <w:p>
       <w:pPr>
@@ -493,6 +1222,25 @@
     <w:semiHidden/>
     <w:unhideWhenUsed/>
   </w:style>
+  <w:style w:type="table" w:styleId="TableGrid">
+    <w:name w:val="Table Grid"/>
+    <w:basedOn w:val="TableNormal"/>
+    <w:uiPriority w:val="39"/>
+    <w:rsid w:val="00FE32B0"/>
+    <w:pPr>
+      <w:spacing w:after="0" w:line="240" w:lineRule="auto"/>
+    </w:pPr>
+    <w:tblPr>
+      <w:tblBorders>
+        <w:top w:val="single" w:sz="4" w:space="0" w:color="auto"/>
+        <w:left w:val="single" w:sz="4" w:space="0" w:color="auto"/>
+        <w:bottom w:val="single" w:sz="4" w:space="0" w:color="auto"/>
+        <w:right w:val="single" w:sz="4" w:space="0" w:color="auto"/>
+        <w:insideH w:val="single" w:sz="4" w:space="0" w:color="auto"/>
+        <w:insideV w:val="single" w:sz="4" w:space="0" w:color="auto"/>
+      </w:tblBorders>
+    </w:tblPr>
+  </w:style>
 </w:styles>
 </file>
 

</xml_diff>